<commit_message>
Updated the Project metrics report template
</commit_message>
<xml_diff>
--- a/Support/Measurement and Analysis/TMPL_MESRPT.docx
+++ b/Support/Measurement and Analysis/TMPL_MESRPT.docx
@@ -9,21 +9,11 @@
       <w:r>
         <w:t xml:space="preserve">&lt;Project Name&gt; </w:t>
       </w:r>
-      <w:r>
-        <w:fldChar w:fldCharType="begin"/>
-      </w:r>
-      <w:r>
-        <w:instrText xml:space="preserve"> TITLE  \* Upper  \* MERGEFORMAT </w:instrText>
-      </w:r>
-      <w:r>
-        <w:fldChar w:fldCharType="separate"/>
-      </w:r>
-      <w:r>
-        <w:t>METRICS REPORT</w:t>
-      </w:r>
-      <w:r>
-        <w:fldChar w:fldCharType="end"/>
-      </w:r>
+      <w:fldSimple w:instr=" TITLE  \* Upper  \* MERGEFORMAT ">
+        <w:r>
+          <w:t>METRICS REPORT</w:t>
+        </w:r>
+      </w:fldSimple>
     </w:p>
     <w:sdt>
       <w:sdtPr>
@@ -51,8 +41,6 @@
             <w:t>Contents</w:t>
           </w:r>
         </w:p>
-        <w:bookmarkStart w:id="0" w:name="_GoBack"/>
-        <w:bookmarkEnd w:id="0"/>
         <w:p>
           <w:pPr>
             <w:pStyle w:val="TOC1"/>
@@ -1489,12 +1477,12 @@
           <w:iCs/>
         </w:rPr>
       </w:pPr>
-      <w:bookmarkStart w:id="1" w:name="_Toc427058986"/>
+      <w:bookmarkStart w:id="0" w:name="_Toc427058986"/>
       <w:r>
         <w:lastRenderedPageBreak/>
         <w:t>Project Introduction</w:t>
       </w:r>
-      <w:bookmarkEnd w:id="1"/>
+      <w:bookmarkEnd w:id="0"/>
       <w:r>
         <w:rPr>
           <w:iCs/>
@@ -1512,7 +1500,21 @@
         <w:rPr>
           <w:rStyle w:val="SubtleEmphasis"/>
         </w:rPr>
-        <w:t>&lt;Brief project introduction here,  Project metrics goals, measurements most critical for the project&gt;</w:t>
+        <w:t>&lt;Brief project introduction here</w:t>
+      </w:r>
+      <w:proofErr w:type="gramStart"/>
+      <w:r>
+        <w:rPr>
+          <w:rStyle w:val="SubtleEmphasis"/>
+        </w:rPr>
+        <w:t>,  Project</w:t>
+      </w:r>
+      <w:proofErr w:type="gramEnd"/>
+      <w:r>
+        <w:rPr>
+          <w:rStyle w:val="SubtleEmphasis"/>
+        </w:rPr>
+        <w:t xml:space="preserve"> metrics goals, measurements most critical for the project&gt;</w:t>
       </w:r>
     </w:p>
     <w:p>
@@ -1540,8 +1542,13 @@
         <w:t>T</w:t>
       </w:r>
       <w:r>
-        <w:t>eam Size :</w:t>
+        <w:t xml:space="preserve">eam </w:t>
       </w:r>
+      <w:proofErr w:type="gramStart"/>
+      <w:r>
+        <w:t>Size :</w:t>
+      </w:r>
+      <w:proofErr w:type="gramEnd"/>
       <w:r>
         <w:t xml:space="preserve">     </w:t>
       </w:r>
@@ -1554,11 +1561,11 @@
           <w:numId w:val="10"/>
         </w:numPr>
       </w:pPr>
-      <w:bookmarkStart w:id="2" w:name="_Toc427058987"/>
+      <w:bookmarkStart w:id="1" w:name="_Toc427058987"/>
       <w:r>
         <w:t>Schedule Variance</w:t>
       </w:r>
-      <w:bookmarkEnd w:id="2"/>
+      <w:bookmarkEnd w:id="1"/>
     </w:p>
     <w:p>
       <w:pPr>
@@ -1568,13 +1575,28 @@
           <w:numId w:val="10"/>
         </w:numPr>
       </w:pPr>
-      <w:bookmarkStart w:id="3" w:name="_Toc284862457"/>
-      <w:bookmarkStart w:id="4" w:name="_Toc427058988"/>
+      <w:bookmarkStart w:id="2" w:name="_Toc284862457"/>
+      <w:bookmarkStart w:id="3" w:name="_Toc427058988"/>
+      <w:del w:id="4" w:author="Jalaj Mathur" w:date="2022-04-18T16:54:00Z">
+        <w:r>
+          <w:delText xml:space="preserve">Graphical </w:delText>
+        </w:r>
+      </w:del>
+      <w:ins w:id="5" w:author="Jalaj Mathur" w:date="2022-04-18T16:54:00Z">
+        <w:r>
+          <w:t>Tabular</w:t>
+        </w:r>
+        <w:bookmarkStart w:id="6" w:name="_GoBack"/>
+        <w:bookmarkEnd w:id="6"/>
+        <w:r>
+          <w:t xml:space="preserve"> </w:t>
+        </w:r>
+      </w:ins>
       <w:r>
-        <w:t>Graphical Representation</w:t>
+        <w:t>Representation</w:t>
       </w:r>
+      <w:bookmarkEnd w:id="2"/>
       <w:bookmarkEnd w:id="3"/>
-      <w:bookmarkEnd w:id="4"/>
     </w:p>
     <w:p>
       <w:pPr>
@@ -1589,14 +1611,22 @@
           <w:numId w:val="10"/>
         </w:numPr>
       </w:pPr>
-      <w:bookmarkStart w:id="5" w:name="_Toc427058989"/>
+      <w:bookmarkStart w:id="7" w:name="_Toc427058989"/>
       <w:r>
-        <w:t>Causal Analysis</w:t>
+        <w:t xml:space="preserve">Causal </w:t>
+      </w:r>
+      <w:proofErr w:type="gramStart"/>
+      <w:r>
+        <w:t>Analysis</w:t>
       </w:r>
       <w:r>
-        <w:t>(Phase wise)</w:t>
+        <w:t>(</w:t>
       </w:r>
-      <w:bookmarkEnd w:id="5"/>
+      <w:proofErr w:type="gramEnd"/>
+      <w:r>
+        <w:t>Phase wise)</w:t>
+      </w:r>
+      <w:bookmarkEnd w:id="7"/>
       <w:r>
         <w:t xml:space="preserve"> </w:t>
       </w:r>
@@ -1610,14 +1640,22 @@
           <w:numId w:val="10"/>
         </w:numPr>
       </w:pPr>
-      <w:bookmarkStart w:id="6" w:name="_Toc427058990"/>
+      <w:bookmarkStart w:id="8" w:name="_Toc427058990"/>
       <w:r>
-        <w:t>Corrective Actions</w:t>
+        <w:t xml:space="preserve">Corrective </w:t>
+      </w:r>
+      <w:proofErr w:type="gramStart"/>
+      <w:r>
+        <w:t>Actions</w:t>
       </w:r>
       <w:r>
-        <w:t>(Phase wise)</w:t>
+        <w:t>(</w:t>
       </w:r>
-      <w:bookmarkEnd w:id="6"/>
+      <w:proofErr w:type="gramEnd"/>
+      <w:r>
+        <w:t>Phase wise)</w:t>
+      </w:r>
+      <w:bookmarkEnd w:id="8"/>
     </w:p>
     <w:p/>
     <w:p/>
@@ -1629,16 +1667,24 @@
           <w:ilvl w:val="0"/>
           <w:numId w:val="10"/>
         </w:numPr>
-      </w:pPr>
-      <w:bookmarkStart w:id="7" w:name="_Toc427058991"/>
-      <w:r>
-        <w:t>Effort Variance</w:t>
-      </w:r>
-      <w:bookmarkEnd w:id="7"/>
+        <w:rPr>
+          <w:del w:id="9" w:author="Jalaj Mathur" w:date="2022-04-18T16:50:00Z"/>
+        </w:rPr>
+      </w:pPr>
+      <w:bookmarkStart w:id="10" w:name="_Toc427058991"/>
+      <w:del w:id="11" w:author="Jalaj Mathur" w:date="2022-04-18T16:50:00Z">
+        <w:r>
+          <w:delText>Effort Variance</w:delText>
+        </w:r>
+        <w:bookmarkEnd w:id="10"/>
+      </w:del>
     </w:p>
     <w:p>
       <w:pPr>
         <w:ind w:left="360"/>
+        <w:rPr>
+          <w:del w:id="12" w:author="Jalaj Mathur" w:date="2022-04-18T16:50:00Z"/>
+        </w:rPr>
       </w:pPr>
     </w:p>
     <w:p>
@@ -1648,16 +1694,24 @@
           <w:ilvl w:val="1"/>
           <w:numId w:val="10"/>
         </w:numPr>
-      </w:pPr>
-      <w:bookmarkStart w:id="8" w:name="_Toc427058992"/>
-      <w:r>
-        <w:t>Effort variance of the RD phase with respect to preliminary estimates</w:t>
-      </w:r>
-      <w:bookmarkEnd w:id="8"/>
+        <w:rPr>
+          <w:del w:id="13" w:author="Jalaj Mathur" w:date="2022-04-18T16:50:00Z"/>
+        </w:rPr>
+      </w:pPr>
+      <w:bookmarkStart w:id="14" w:name="_Toc427058992"/>
+      <w:del w:id="15" w:author="Jalaj Mathur" w:date="2022-04-18T16:50:00Z">
+        <w:r>
+          <w:delText>Effort variance of the RD phase with respect to preliminary estimates</w:delText>
+        </w:r>
+        <w:bookmarkEnd w:id="14"/>
+      </w:del>
     </w:p>
     <w:p>
       <w:pPr>
         <w:ind w:left="360"/>
+        <w:rPr>
+          <w:del w:id="16" w:author="Jalaj Mathur" w:date="2022-04-18T16:50:00Z"/>
+        </w:rPr>
       </w:pPr>
     </w:p>
     <w:p>
@@ -1667,16 +1721,24 @@
           <w:ilvl w:val="1"/>
           <w:numId w:val="10"/>
         </w:numPr>
-      </w:pPr>
-      <w:bookmarkStart w:id="9" w:name="_Toc427058993"/>
-      <w:r>
-        <w:t>Graphical Representation</w:t>
-      </w:r>
-      <w:bookmarkEnd w:id="9"/>
+        <w:rPr>
+          <w:del w:id="17" w:author="Jalaj Mathur" w:date="2022-04-18T16:50:00Z"/>
+        </w:rPr>
+      </w:pPr>
+      <w:bookmarkStart w:id="18" w:name="_Toc427058993"/>
+      <w:del w:id="19" w:author="Jalaj Mathur" w:date="2022-04-18T16:50:00Z">
+        <w:r>
+          <w:delText>Graphical Representation</w:delText>
+        </w:r>
+        <w:bookmarkEnd w:id="18"/>
+      </w:del>
     </w:p>
     <w:p>
       <w:pPr>
         <w:ind w:left="720"/>
+        <w:rPr>
+          <w:del w:id="20" w:author="Jalaj Mathur" w:date="2022-04-18T16:50:00Z"/>
+        </w:rPr>
       </w:pPr>
     </w:p>
     <w:p>
@@ -1686,23 +1748,34 @@
           <w:ilvl w:val="1"/>
           <w:numId w:val="10"/>
         </w:numPr>
-      </w:pPr>
-      <w:bookmarkStart w:id="10" w:name="_Toc427058994"/>
-      <w:r>
-        <w:t>Causal Analysis</w:t>
-      </w:r>
-      <w:r>
-        <w:t>(Phase wise)</w:t>
-      </w:r>
-      <w:bookmarkEnd w:id="10"/>
-      <w:r>
-        <w:t xml:space="preserve"> </w:t>
-      </w:r>
-      <w:r>
-        <w:t xml:space="preserve"> </w:t>
-      </w:r>
+        <w:rPr>
+          <w:del w:id="21" w:author="Jalaj Mathur" w:date="2022-04-18T16:50:00Z"/>
+        </w:rPr>
+      </w:pPr>
+      <w:bookmarkStart w:id="22" w:name="_Toc427058994"/>
+      <w:del w:id="23" w:author="Jalaj Mathur" w:date="2022-04-18T16:50:00Z">
+        <w:r>
+          <w:delText>Causal Analysis</w:delText>
+        </w:r>
+        <w:r>
+          <w:delText>(Phase wise)</w:delText>
+        </w:r>
+        <w:bookmarkEnd w:id="22"/>
+        <w:r>
+          <w:delText xml:space="preserve"> </w:delText>
+        </w:r>
+        <w:r>
+          <w:delText xml:space="preserve"> </w:delText>
+        </w:r>
+      </w:del>
     </w:p>
-    <w:p/>
+    <w:p>
+      <w:pPr>
+        <w:rPr>
+          <w:del w:id="24" w:author="Jalaj Mathur" w:date="2022-04-18T16:50:00Z"/>
+        </w:rPr>
+      </w:pPr>
+    </w:p>
     <w:p>
       <w:pPr>
         <w:pStyle w:val="Heading2"/>
@@ -1711,14 +1784,16 @@
           <w:numId w:val="10"/>
         </w:numPr>
       </w:pPr>
-      <w:bookmarkStart w:id="11" w:name="_Toc427058995"/>
-      <w:r>
-        <w:t>Corrective Actions</w:t>
-      </w:r>
-      <w:r>
-        <w:t>(Phase wise)</w:t>
-      </w:r>
-      <w:bookmarkEnd w:id="11"/>
+      <w:bookmarkStart w:id="25" w:name="_Toc427058995"/>
+      <w:del w:id="26" w:author="Jalaj Mathur" w:date="2022-04-18T16:50:00Z">
+        <w:r>
+          <w:delText>Corrective Actions</w:delText>
+        </w:r>
+        <w:r>
+          <w:delText>(Phase wise)</w:delText>
+        </w:r>
+      </w:del>
+      <w:bookmarkEnd w:id="25"/>
     </w:p>
     <w:p>
       <w:pPr>
@@ -1753,11 +1828,11 @@
           <w:numId w:val="10"/>
         </w:numPr>
       </w:pPr>
-      <w:bookmarkStart w:id="12" w:name="_Toc427058996"/>
+      <w:bookmarkStart w:id="27" w:name="_Toc427058996"/>
       <w:r>
         <w:t>Product Defect Density</w:t>
       </w:r>
-      <w:bookmarkEnd w:id="12"/>
+      <w:bookmarkEnd w:id="27"/>
     </w:p>
     <w:p>
       <w:pPr>
@@ -1795,11 +1870,11 @@
           <w:numId w:val="10"/>
         </w:numPr>
       </w:pPr>
-      <w:bookmarkStart w:id="13" w:name="_Toc427058997"/>
+      <w:bookmarkStart w:id="28" w:name="_Toc427058997"/>
       <w:r>
         <w:t>Corrective Actions</w:t>
       </w:r>
-      <w:bookmarkEnd w:id="13"/>
+      <w:bookmarkEnd w:id="28"/>
     </w:p>
     <w:p/>
     <w:p>
@@ -1810,11 +1885,11 @@
           <w:numId w:val="10"/>
         </w:numPr>
       </w:pPr>
-      <w:bookmarkStart w:id="14" w:name="_Toc427058998"/>
+      <w:bookmarkStart w:id="29" w:name="_Toc427058998"/>
       <w:r>
         <w:t>Root Cause Analysis</w:t>
       </w:r>
-      <w:bookmarkEnd w:id="14"/>
+      <w:bookmarkEnd w:id="29"/>
     </w:p>
     <w:p/>
     <w:p/>
@@ -1826,17 +1901,11 @@
           <w:numId w:val="10"/>
         </w:numPr>
       </w:pPr>
-      <w:bookmarkStart w:id="15" w:name="_Toc427058999"/>
+      <w:bookmarkStart w:id="30" w:name="_Toc427058999"/>
       <w:r>
-        <w:t>Pro</w:t>
+        <w:t>Project’s Process Defect Density</w:t>
       </w:r>
-      <w:r>
-        <w:t>ject’s Process</w:t>
-      </w:r>
-      <w:r>
-        <w:t xml:space="preserve"> Defect Density</w:t>
-      </w:r>
-      <w:bookmarkEnd w:id="15"/>
+      <w:bookmarkEnd w:id="30"/>
     </w:p>
     <w:p>
       <w:pPr>
@@ -1871,11 +1940,11 @@
           <w:numId w:val="10"/>
         </w:numPr>
       </w:pPr>
-      <w:bookmarkStart w:id="16" w:name="_Toc427059000"/>
+      <w:bookmarkStart w:id="31" w:name="_Toc427059000"/>
       <w:r>
         <w:t>Corrective Actions</w:t>
       </w:r>
-      <w:bookmarkEnd w:id="16"/>
+      <w:bookmarkEnd w:id="31"/>
     </w:p>
     <w:p/>
     <w:p>
@@ -1886,11 +1955,11 @@
           <w:numId w:val="10"/>
         </w:numPr>
       </w:pPr>
-      <w:bookmarkStart w:id="17" w:name="_Toc427059001"/>
+      <w:bookmarkStart w:id="32" w:name="_Toc427059001"/>
       <w:r>
         <w:t>Root Cause Analysis</w:t>
       </w:r>
-      <w:bookmarkEnd w:id="17"/>
+      <w:bookmarkEnd w:id="32"/>
     </w:p>
     <w:p/>
     <w:p/>
@@ -1902,6 +1971,7 @@
           <w:sz w:val="28"/>
         </w:rPr>
       </w:pPr>
+      <w:proofErr w:type="gramStart"/>
       <w:r>
         <w:rPr>
           <w:b/>
@@ -1910,6 +1980,7 @@
         </w:rPr>
         <w:t>Date :</w:t>
       </w:r>
+      <w:proofErr w:type="gramEnd"/>
     </w:p>
     <w:p>
       <w:r>
@@ -2016,27 +2087,14 @@
     <w:pPr>
       <w:pStyle w:val="Header"/>
     </w:pPr>
-    <w:r>
-      <w:fldChar w:fldCharType="begin"/>
-    </w:r>
-    <w:r>
-      <w:instrText xml:space="preserve"> FILENAME   \* MERGEFORMAT </w:instrText>
-    </w:r>
-    <w:r>
-      <w:fldChar w:fldCharType="separate"/>
-    </w:r>
-    <w:r>
-      <w:rPr>
-        <w:noProof/>
-      </w:rPr>
-      <w:t>TMPL_MESRPT.docx</w:t>
-    </w:r>
-    <w:r>
-      <w:rPr>
-        <w:noProof/>
-      </w:rPr>
-      <w:fldChar w:fldCharType="end"/>
-    </w:r>
+    <w:fldSimple w:instr=" FILENAME   \* MERGEFORMAT ">
+      <w:r>
+        <w:rPr>
+          <w:noProof/>
+        </w:rPr>
+        <w:t>TMPL_MESRPT.docx</w:t>
+      </w:r>
+    </w:fldSimple>
   </w:p>
 </w:hdr>
 </file>
@@ -5385,6 +5443,21 @@
 </file>
 
 <file path=customXml/item1.xml><?xml version="1.0" encoding="utf-8"?>
+<p:properties xmlns:p="http://schemas.microsoft.com/office/2006/metadata/properties" xmlns:xsi="http://www.w3.org/2001/XMLSchema-instance">
+  <documentManagement/>
+</p:properties>
+</file>
+
+<file path=customXml/item2.xml><?xml version="1.0" encoding="utf-8"?>
+<?mso-contentType ?>
+<FormTemplates xmlns="http://schemas.microsoft.com/sharepoint/v3/contenttype/forms">
+  <Display>DocumentLibraryForm</Display>
+  <Edit>DocumentLibraryForm</Edit>
+  <New>DocumentLibraryForm</New>
+</FormTemplates>
+</file>
+
+<file path=customXml/item3.xml><?xml version="1.0" encoding="utf-8"?>
 <ct:contentTypeSchema xmlns:ct="http://schemas.microsoft.com/office/2006/metadata/contentType" xmlns:ma="http://schemas.microsoft.com/office/2006/metadata/properties/metaAttributes" ct:_="" ma:_="" ma:contentTypeName="Document" ma:contentTypeID="0x01010084749B521D0538459402BA112F7403F3" ma:contentTypeVersion="0" ma:contentTypeDescription="Create a new document." ma:contentTypeScope="" ma:versionID="868b028a47c4082beb3580cab01cf073">
   <xsd:schema xmlns:xsd="http://www.w3.org/2001/XMLSchema" xmlns:p="http://schemas.microsoft.com/office/2006/metadata/properties" targetNamespace="http://schemas.microsoft.com/office/2006/metadata/properties" ma:root="true" ma:fieldsID="4aeb20c0e3442673af7ee10786458764">
     <xsd:element name="properties">
@@ -5433,26 +5506,27 @@
 </ct:contentTypeSchema>
 </file>
 
-<file path=customXml/item2.xml><?xml version="1.0" encoding="utf-8"?>
-<?mso-contentType ?>
-<FormTemplates xmlns="http://schemas.microsoft.com/sharepoint/v3/contenttype/forms">
-  <Display>DocumentLibraryForm</Display>
-  <Edit>DocumentLibraryForm</Edit>
-  <New>DocumentLibraryForm</New>
-</FormTemplates>
-</file>
-
-<file path=customXml/item3.xml><?xml version="1.0" encoding="utf-8"?>
-<p:properties xmlns:p="http://schemas.microsoft.com/office/2006/metadata/properties" xmlns:xsi="http://www.w3.org/2001/XMLSchema-instance">
-  <documentManagement/>
-</p:properties>
-</file>
-
 <file path=customXml/item4.xml><?xml version="1.0" encoding="utf-8"?>
 <b:Sources xmlns:b="http://schemas.openxmlformats.org/officeDocument/2006/bibliography" xmlns="http://schemas.openxmlformats.org/officeDocument/2006/bibliography" SelectedStyle="\GostTitle.XSL" StyleName="GOST - Title Sort"/>
 </file>
 
 <file path=customXml/itemProps1.xml><?xml version="1.0" encoding="utf-8"?>
+<ds:datastoreItem xmlns:ds="http://schemas.openxmlformats.org/officeDocument/2006/customXml" ds:itemID="{7FAED7A1-3A0E-4E99-81B2-792A550AE8C9}">
+  <ds:schemaRefs>
+    <ds:schemaRef ds:uri="http://schemas.microsoft.com/office/2006/metadata/properties"/>
+  </ds:schemaRefs>
+</ds:datastoreItem>
+</file>
+
+<file path=customXml/itemProps2.xml><?xml version="1.0" encoding="utf-8"?>
+<ds:datastoreItem xmlns:ds="http://schemas.openxmlformats.org/officeDocument/2006/customXml" ds:itemID="{CBDB490A-BB59-48B1-9CB4-20AE826C82AE}">
+  <ds:schemaRefs>
+    <ds:schemaRef ds:uri="http://schemas.microsoft.com/sharepoint/v3/contenttype/forms"/>
+  </ds:schemaRefs>
+</ds:datastoreItem>
+</file>
+
+<file path=customXml/itemProps3.xml><?xml version="1.0" encoding="utf-8"?>
 <ds:datastoreItem xmlns:ds="http://schemas.openxmlformats.org/officeDocument/2006/customXml" ds:itemID="{49F3619E-09EC-46A8-9AE7-8048E65F883E}">
   <ds:schemaRefs>
     <ds:schemaRef ds:uri="http://schemas.microsoft.com/office/2006/metadata/contentType"/>
@@ -5467,24 +5541,8 @@
 </ds:datastoreItem>
 </file>
 
-<file path=customXml/itemProps2.xml><?xml version="1.0" encoding="utf-8"?>
-<ds:datastoreItem xmlns:ds="http://schemas.openxmlformats.org/officeDocument/2006/customXml" ds:itemID="{CBDB490A-BB59-48B1-9CB4-20AE826C82AE}">
-  <ds:schemaRefs>
-    <ds:schemaRef ds:uri="http://schemas.microsoft.com/sharepoint/v3/contenttype/forms"/>
-  </ds:schemaRefs>
-</ds:datastoreItem>
-</file>
-
-<file path=customXml/itemProps3.xml><?xml version="1.0" encoding="utf-8"?>
-<ds:datastoreItem xmlns:ds="http://schemas.openxmlformats.org/officeDocument/2006/customXml" ds:itemID="{7FAED7A1-3A0E-4E99-81B2-792A550AE8C9}">
-  <ds:schemaRefs>
-    <ds:schemaRef ds:uri="http://schemas.microsoft.com/office/2006/metadata/properties"/>
-  </ds:schemaRefs>
-</ds:datastoreItem>
-</file>
-
 <file path=customXml/itemProps4.xml><?xml version="1.0" encoding="utf-8"?>
-<ds:datastoreItem xmlns:ds="http://schemas.openxmlformats.org/officeDocument/2006/customXml" ds:itemID="{801F0562-42F3-452F-94A0-BA4C2F504016}">
+<ds:datastoreItem xmlns:ds="http://schemas.openxmlformats.org/officeDocument/2006/customXml" ds:itemID="{18DF3D91-488D-4EE1-81F4-DD34443C7421}">
   <ds:schemaRefs>
     <ds:schemaRef ds:uri="http://schemas.openxmlformats.org/officeDocument/2006/bibliography"/>
   </ds:schemaRefs>

</xml_diff>

<commit_message>
Template version number updated.
</commit_message>
<xml_diff>
--- a/Support/Measurement and Analysis/TMPL_MESRPT.docx
+++ b/Support/Measurement and Analysis/TMPL_MESRPT.docx
@@ -9,11 +9,21 @@
       <w:r>
         <w:t xml:space="preserve">&lt;Project Name&gt; </w:t>
       </w:r>
-      <w:fldSimple w:instr=" TITLE  \* Upper  \* MERGEFORMAT ">
-        <w:r>
-          <w:t>METRICS REPORT</w:t>
-        </w:r>
-      </w:fldSimple>
+      <w:r>
+        <w:fldChar w:fldCharType="begin"/>
+      </w:r>
+      <w:r>
+        <w:instrText xml:space="preserve"> TITLE  \* Upper  \* MERGEFORMAT </w:instrText>
+      </w:r>
+      <w:r>
+        <w:fldChar w:fldCharType="separate"/>
+      </w:r>
+      <w:r>
+        <w:t>METRICS REPORT</w:t>
+      </w:r>
+      <w:r>
+        <w:fldChar w:fldCharType="end"/>
+      </w:r>
     </w:p>
     <w:sdt>
       <w:sdtPr>
@@ -1584,12 +1594,7 @@
       </w:del>
       <w:ins w:id="5" w:author="Jalaj Mathur" w:date="2022-04-18T16:54:00Z">
         <w:r>
-          <w:t>Tabular</w:t>
-        </w:r>
-        <w:bookmarkStart w:id="6" w:name="_GoBack"/>
-        <w:bookmarkEnd w:id="6"/>
-        <w:r>
-          <w:t xml:space="preserve"> </w:t>
+          <w:t xml:space="preserve">Tabular </w:t>
         </w:r>
       </w:ins>
       <w:r>
@@ -1611,7 +1616,7 @@
           <w:numId w:val="10"/>
         </w:numPr>
       </w:pPr>
-      <w:bookmarkStart w:id="7" w:name="_Toc427058989"/>
+      <w:bookmarkStart w:id="6" w:name="_Toc427058989"/>
       <w:r>
         <w:t xml:space="preserve">Causal </w:t>
       </w:r>
@@ -1626,7 +1631,7 @@
       <w:r>
         <w:t>Phase wise)</w:t>
       </w:r>
-      <w:bookmarkEnd w:id="7"/>
+      <w:bookmarkEnd w:id="6"/>
       <w:r>
         <w:t xml:space="preserve"> </w:t>
       </w:r>
@@ -1640,7 +1645,7 @@
           <w:numId w:val="10"/>
         </w:numPr>
       </w:pPr>
-      <w:bookmarkStart w:id="8" w:name="_Toc427058990"/>
+      <w:bookmarkStart w:id="7" w:name="_Toc427058990"/>
       <w:r>
         <w:t xml:space="preserve">Corrective </w:t>
       </w:r>
@@ -1655,7 +1660,7 @@
       <w:r>
         <w:t>Phase wise)</w:t>
       </w:r>
-      <w:bookmarkEnd w:id="8"/>
+      <w:bookmarkEnd w:id="7"/>
     </w:p>
     <w:p/>
     <w:p/>
@@ -1668,22 +1673,22 @@
           <w:numId w:val="10"/>
         </w:numPr>
         <w:rPr>
-          <w:del w:id="9" w:author="Jalaj Mathur" w:date="2022-04-18T16:50:00Z"/>
+          <w:del w:id="8" w:author="Jalaj Mathur" w:date="2022-04-18T16:50:00Z"/>
         </w:rPr>
       </w:pPr>
-      <w:bookmarkStart w:id="10" w:name="_Toc427058991"/>
-      <w:del w:id="11" w:author="Jalaj Mathur" w:date="2022-04-18T16:50:00Z">
+      <w:bookmarkStart w:id="9" w:name="_Toc427058991"/>
+      <w:del w:id="10" w:author="Jalaj Mathur" w:date="2022-04-18T16:50:00Z">
         <w:r>
           <w:delText>Effort Variance</w:delText>
         </w:r>
-        <w:bookmarkEnd w:id="10"/>
+        <w:bookmarkEnd w:id="9"/>
       </w:del>
     </w:p>
     <w:p>
       <w:pPr>
         <w:ind w:left="360"/>
         <w:rPr>
-          <w:del w:id="12" w:author="Jalaj Mathur" w:date="2022-04-18T16:50:00Z"/>
+          <w:del w:id="11" w:author="Jalaj Mathur" w:date="2022-04-18T16:50:00Z"/>
         </w:rPr>
       </w:pPr>
     </w:p>
@@ -1695,22 +1700,22 @@
           <w:numId w:val="10"/>
         </w:numPr>
         <w:rPr>
-          <w:del w:id="13" w:author="Jalaj Mathur" w:date="2022-04-18T16:50:00Z"/>
+          <w:del w:id="12" w:author="Jalaj Mathur" w:date="2022-04-18T16:50:00Z"/>
         </w:rPr>
       </w:pPr>
-      <w:bookmarkStart w:id="14" w:name="_Toc427058992"/>
-      <w:del w:id="15" w:author="Jalaj Mathur" w:date="2022-04-18T16:50:00Z">
+      <w:bookmarkStart w:id="13" w:name="_Toc427058992"/>
+      <w:del w:id="14" w:author="Jalaj Mathur" w:date="2022-04-18T16:50:00Z">
         <w:r>
           <w:delText>Effort variance of the RD phase with respect to preliminary estimates</w:delText>
         </w:r>
-        <w:bookmarkEnd w:id="14"/>
+        <w:bookmarkEnd w:id="13"/>
       </w:del>
     </w:p>
     <w:p>
       <w:pPr>
         <w:ind w:left="360"/>
         <w:rPr>
-          <w:del w:id="16" w:author="Jalaj Mathur" w:date="2022-04-18T16:50:00Z"/>
+          <w:del w:id="15" w:author="Jalaj Mathur" w:date="2022-04-18T16:50:00Z"/>
         </w:rPr>
       </w:pPr>
     </w:p>
@@ -1722,22 +1727,22 @@
           <w:numId w:val="10"/>
         </w:numPr>
         <w:rPr>
-          <w:del w:id="17" w:author="Jalaj Mathur" w:date="2022-04-18T16:50:00Z"/>
+          <w:del w:id="16" w:author="Jalaj Mathur" w:date="2022-04-18T16:50:00Z"/>
         </w:rPr>
       </w:pPr>
-      <w:bookmarkStart w:id="18" w:name="_Toc427058993"/>
-      <w:del w:id="19" w:author="Jalaj Mathur" w:date="2022-04-18T16:50:00Z">
+      <w:bookmarkStart w:id="17" w:name="_Toc427058993"/>
+      <w:del w:id="18" w:author="Jalaj Mathur" w:date="2022-04-18T16:50:00Z">
         <w:r>
           <w:delText>Graphical Representation</w:delText>
         </w:r>
-        <w:bookmarkEnd w:id="18"/>
+        <w:bookmarkEnd w:id="17"/>
       </w:del>
     </w:p>
     <w:p>
       <w:pPr>
         <w:ind w:left="720"/>
         <w:rPr>
-          <w:del w:id="20" w:author="Jalaj Mathur" w:date="2022-04-18T16:50:00Z"/>
+          <w:del w:id="19" w:author="Jalaj Mathur" w:date="2022-04-18T16:50:00Z"/>
         </w:rPr>
       </w:pPr>
     </w:p>
@@ -1749,18 +1754,18 @@
           <w:numId w:val="10"/>
         </w:numPr>
         <w:rPr>
-          <w:del w:id="21" w:author="Jalaj Mathur" w:date="2022-04-18T16:50:00Z"/>
+          <w:del w:id="20" w:author="Jalaj Mathur" w:date="2022-04-18T16:50:00Z"/>
         </w:rPr>
       </w:pPr>
-      <w:bookmarkStart w:id="22" w:name="_Toc427058994"/>
-      <w:del w:id="23" w:author="Jalaj Mathur" w:date="2022-04-18T16:50:00Z">
+      <w:bookmarkStart w:id="21" w:name="_Toc427058994"/>
+      <w:del w:id="22" w:author="Jalaj Mathur" w:date="2022-04-18T16:50:00Z">
         <w:r>
           <w:delText>Causal Analysis</w:delText>
         </w:r>
         <w:r>
           <w:delText>(Phase wise)</w:delText>
         </w:r>
-        <w:bookmarkEnd w:id="22"/>
+        <w:bookmarkEnd w:id="21"/>
         <w:r>
           <w:delText xml:space="preserve"> </w:delText>
         </w:r>
@@ -1772,7 +1777,7 @@
     <w:p>
       <w:pPr>
         <w:rPr>
-          <w:del w:id="24" w:author="Jalaj Mathur" w:date="2022-04-18T16:50:00Z"/>
+          <w:del w:id="23" w:author="Jalaj Mathur" w:date="2022-04-18T16:50:00Z"/>
         </w:rPr>
       </w:pPr>
     </w:p>
@@ -1784,8 +1789,8 @@
           <w:numId w:val="10"/>
         </w:numPr>
       </w:pPr>
-      <w:bookmarkStart w:id="25" w:name="_Toc427058995"/>
-      <w:del w:id="26" w:author="Jalaj Mathur" w:date="2022-04-18T16:50:00Z">
+      <w:bookmarkStart w:id="24" w:name="_Toc427058995"/>
+      <w:del w:id="25" w:author="Jalaj Mathur" w:date="2022-04-18T16:50:00Z">
         <w:r>
           <w:delText>Corrective Actions</w:delText>
         </w:r>
@@ -1793,7 +1798,7 @@
           <w:delText>(Phase wise)</w:delText>
         </w:r>
       </w:del>
-      <w:bookmarkEnd w:id="25"/>
+      <w:bookmarkEnd w:id="24"/>
     </w:p>
     <w:p>
       <w:pPr>
@@ -1828,11 +1833,11 @@
           <w:numId w:val="10"/>
         </w:numPr>
       </w:pPr>
-      <w:bookmarkStart w:id="27" w:name="_Toc427058996"/>
+      <w:bookmarkStart w:id="26" w:name="_Toc427058996"/>
       <w:r>
         <w:t>Product Defect Density</w:t>
       </w:r>
-      <w:bookmarkEnd w:id="27"/>
+      <w:bookmarkEnd w:id="26"/>
     </w:p>
     <w:p>
       <w:pPr>
@@ -1870,11 +1875,11 @@
           <w:numId w:val="10"/>
         </w:numPr>
       </w:pPr>
-      <w:bookmarkStart w:id="28" w:name="_Toc427058997"/>
+      <w:bookmarkStart w:id="27" w:name="_Toc427058997"/>
       <w:r>
         <w:t>Corrective Actions</w:t>
       </w:r>
-      <w:bookmarkEnd w:id="28"/>
+      <w:bookmarkEnd w:id="27"/>
     </w:p>
     <w:p/>
     <w:p>
@@ -1885,11 +1890,11 @@
           <w:numId w:val="10"/>
         </w:numPr>
       </w:pPr>
-      <w:bookmarkStart w:id="29" w:name="_Toc427058998"/>
+      <w:bookmarkStart w:id="28" w:name="_Toc427058998"/>
       <w:r>
         <w:t>Root Cause Analysis</w:t>
       </w:r>
-      <w:bookmarkEnd w:id="29"/>
+      <w:bookmarkEnd w:id="28"/>
     </w:p>
     <w:p/>
     <w:p/>
@@ -1901,11 +1906,11 @@
           <w:numId w:val="10"/>
         </w:numPr>
       </w:pPr>
-      <w:bookmarkStart w:id="30" w:name="_Toc427058999"/>
+      <w:bookmarkStart w:id="29" w:name="_Toc427058999"/>
       <w:r>
         <w:t>Project’s Process Defect Density</w:t>
       </w:r>
-      <w:bookmarkEnd w:id="30"/>
+      <w:bookmarkEnd w:id="29"/>
     </w:p>
     <w:p>
       <w:pPr>
@@ -1940,11 +1945,11 @@
           <w:numId w:val="10"/>
         </w:numPr>
       </w:pPr>
-      <w:bookmarkStart w:id="31" w:name="_Toc427059000"/>
+      <w:bookmarkStart w:id="30" w:name="_Toc427059000"/>
       <w:r>
         <w:t>Corrective Actions</w:t>
       </w:r>
-      <w:bookmarkEnd w:id="31"/>
+      <w:bookmarkEnd w:id="30"/>
     </w:p>
     <w:p/>
     <w:p>
@@ -1955,11 +1960,11 @@
           <w:numId w:val="10"/>
         </w:numPr>
       </w:pPr>
-      <w:bookmarkStart w:id="32" w:name="_Toc427059001"/>
+      <w:bookmarkStart w:id="31" w:name="_Toc427059001"/>
       <w:r>
         <w:t>Root Cause Analysis</w:t>
       </w:r>
-      <w:bookmarkEnd w:id="32"/>
+      <w:bookmarkEnd w:id="31"/>
     </w:p>
     <w:p/>
     <w:p/>
@@ -1993,8 +1998,12 @@
       </w:pPr>
     </w:p>
     <w:sectPr>
-      <w:headerReference w:type="default" r:id="rId12"/>
-      <w:footerReference w:type="default" r:id="rId13"/>
+      <w:headerReference w:type="even" r:id="rId12"/>
+      <w:headerReference w:type="default" r:id="rId13"/>
+      <w:footerReference w:type="even" r:id="rId14"/>
+      <w:footerReference w:type="default" r:id="rId15"/>
+      <w:headerReference w:type="first" r:id="rId16"/>
+      <w:footerReference w:type="first" r:id="rId17"/>
       <w:pgSz w:w="12240" w:h="15840"/>
       <w:pgMar w:top="1440" w:right="1440" w:bottom="1440" w:left="1440" w:header="720" w:footer="720" w:gutter="0"/>
       <w:cols w:space="720"/>
@@ -2030,6 +2039,16 @@
 </file>
 
 <file path=word/footer1.xml><?xml version="1.0" encoding="utf-8"?>
+<w:ftr xmlns:wpc="http://schemas.microsoft.com/office/word/2010/wordprocessingCanvas" xmlns:mc="http://schemas.openxmlformats.org/markup-compatibility/2006" xmlns:o="urn:schemas-microsoft-com:office:office" xmlns:r="http://schemas.openxmlformats.org/officeDocument/2006/relationships" xmlns:m="http://schemas.openxmlformats.org/officeDocument/2006/math" xmlns:v="urn:schemas-microsoft-com:vml" xmlns:wp14="http://schemas.microsoft.com/office/word/2010/wordprocessingDrawing" xmlns:wp="http://schemas.openxmlformats.org/drawingml/2006/wordprocessingDrawing" xmlns:w10="urn:schemas-microsoft-com:office:word" xmlns:w="http://schemas.openxmlformats.org/wordprocessingml/2006/main" xmlns:w14="http://schemas.microsoft.com/office/word/2010/wordml" xmlns:wpg="http://schemas.microsoft.com/office/word/2010/wordprocessingGroup" xmlns:wpi="http://schemas.microsoft.com/office/word/2010/wordprocessingInk" xmlns:wne="http://schemas.microsoft.com/office/word/2006/wordml" xmlns:wps="http://schemas.microsoft.com/office/word/2010/wordprocessingShape" mc:Ignorable="w14 wp14">
+  <w:p>
+    <w:pPr>
+      <w:pStyle w:val="Footer"/>
+    </w:pPr>
+  </w:p>
+</w:ftr>
+</file>
+
+<file path=word/footer2.xml><?xml version="1.0" encoding="utf-8"?>
 <w:ftr xmlns:wpc="http://schemas.microsoft.com/office/word/2010/wordprocessingCanvas" xmlns:mc="http://schemas.openxmlformats.org/markup-compatibility/2006" xmlns:o="urn:schemas-microsoft-com:office:office" xmlns:r="http://schemas.openxmlformats.org/officeDocument/2006/relationships" xmlns:m="http://schemas.openxmlformats.org/officeDocument/2006/math" xmlns:v="urn:schemas-microsoft-com:vml" xmlns:wp14="http://schemas.microsoft.com/office/word/2010/wordprocessingDrawing" xmlns:wp="http://schemas.openxmlformats.org/drawingml/2006/wordprocessingDrawing" xmlns:w10="urn:schemas-microsoft-com:office:word" xmlns:w="http://schemas.openxmlformats.org/wordprocessingml/2006/main" xmlns:w14="http://schemas.microsoft.com/office/word/2010/wordml" xmlns:wpg="http://schemas.microsoft.com/office/word/2010/wordprocessingGroup" xmlns:wpi="http://schemas.microsoft.com/office/word/2010/wordprocessingInk" xmlns:wne="http://schemas.microsoft.com/office/word/2006/wordml" xmlns:wps="http://schemas.microsoft.com/office/word/2010/wordprocessingShape" mc:Ignorable="w14 wp14">
   <w:p>
     <w:pPr>
@@ -2045,9 +2064,31 @@
       <w:t xml:space="preserve"> Limited                                                         </w:t>
     </w:r>
     <w:r>
-      <w:t xml:space="preserve">     Template version number - 2</w:t>
+      <w:t xml:space="preserve">     Template version number - </w:t>
     </w:r>
+    <w:ins w:id="32" w:author="Jalaj Mathur" w:date="2022-04-18T17:17:00Z">
+      <w:r>
+        <w:t>3</w:t>
+      </w:r>
+    </w:ins>
+    <w:bookmarkStart w:id="33" w:name="_GoBack"/>
+    <w:bookmarkEnd w:id="33"/>
+    <w:del w:id="34" w:author="Jalaj Mathur" w:date="2022-04-18T17:17:00Z">
+      <w:r>
+        <w:delText>2</w:delText>
+      </w:r>
+    </w:del>
   </w:p>
+  <w:p>
+    <w:pPr>
+      <w:pStyle w:val="Footer"/>
+    </w:pPr>
+  </w:p>
+</w:ftr>
+</file>
+
+<file path=word/footer3.xml><?xml version="1.0" encoding="utf-8"?>
+<w:ftr xmlns:wpc="http://schemas.microsoft.com/office/word/2010/wordprocessingCanvas" xmlns:mc="http://schemas.openxmlformats.org/markup-compatibility/2006" xmlns:o="urn:schemas-microsoft-com:office:office" xmlns:r="http://schemas.openxmlformats.org/officeDocument/2006/relationships" xmlns:m="http://schemas.openxmlformats.org/officeDocument/2006/math" xmlns:v="urn:schemas-microsoft-com:vml" xmlns:wp14="http://schemas.microsoft.com/office/word/2010/wordprocessingDrawing" xmlns:wp="http://schemas.openxmlformats.org/drawingml/2006/wordprocessingDrawing" xmlns:w10="urn:schemas-microsoft-com:office:word" xmlns:w="http://schemas.openxmlformats.org/wordprocessingml/2006/main" xmlns:w14="http://schemas.microsoft.com/office/word/2010/wordml" xmlns:wpg="http://schemas.microsoft.com/office/word/2010/wordprocessingGroup" xmlns:wpi="http://schemas.microsoft.com/office/word/2010/wordprocessingInk" xmlns:wne="http://schemas.microsoft.com/office/word/2006/wordml" xmlns:wps="http://schemas.microsoft.com/office/word/2010/wordprocessingShape" mc:Ignorable="w14 wp14">
   <w:p>
     <w:pPr>
       <w:pStyle w:val="Footer"/>
@@ -2087,14 +2128,47 @@
     <w:pPr>
       <w:pStyle w:val="Header"/>
     </w:pPr>
-    <w:fldSimple w:instr=" FILENAME   \* MERGEFORMAT ">
-      <w:r>
-        <w:rPr>
-          <w:noProof/>
-        </w:rPr>
-        <w:t>TMPL_MESRPT.docx</w:t>
-      </w:r>
-    </w:fldSimple>
+  </w:p>
+</w:hdr>
+</file>
+
+<file path=word/header2.xml><?xml version="1.0" encoding="utf-8"?>
+<w:hdr xmlns:wpc="http://schemas.microsoft.com/office/word/2010/wordprocessingCanvas" xmlns:mc="http://schemas.openxmlformats.org/markup-compatibility/2006" xmlns:o="urn:schemas-microsoft-com:office:office" xmlns:r="http://schemas.openxmlformats.org/officeDocument/2006/relationships" xmlns:m="http://schemas.openxmlformats.org/officeDocument/2006/math" xmlns:v="urn:schemas-microsoft-com:vml" xmlns:wp14="http://schemas.microsoft.com/office/word/2010/wordprocessingDrawing" xmlns:wp="http://schemas.openxmlformats.org/drawingml/2006/wordprocessingDrawing" xmlns:w10="urn:schemas-microsoft-com:office:word" xmlns:w="http://schemas.openxmlformats.org/wordprocessingml/2006/main" xmlns:w14="http://schemas.microsoft.com/office/word/2010/wordml" xmlns:wpg="http://schemas.microsoft.com/office/word/2010/wordprocessingGroup" xmlns:wpi="http://schemas.microsoft.com/office/word/2010/wordprocessingInk" xmlns:wne="http://schemas.microsoft.com/office/word/2006/wordml" xmlns:wps="http://schemas.microsoft.com/office/word/2010/wordprocessingShape" mc:Ignorable="w14 wp14">
+  <w:p>
+    <w:pPr>
+      <w:pStyle w:val="Header"/>
+    </w:pPr>
+    <w:r>
+      <w:fldChar w:fldCharType="begin"/>
+    </w:r>
+    <w:r>
+      <w:instrText xml:space="preserve"> FILENAME   \* MERGEFORMAT </w:instrText>
+    </w:r>
+    <w:r>
+      <w:fldChar w:fldCharType="separate"/>
+    </w:r>
+    <w:r>
+      <w:rPr>
+        <w:noProof/>
+      </w:rPr>
+      <w:t>TMPL_MESRPT.docx</w:t>
+    </w:r>
+    <w:r>
+      <w:rPr>
+        <w:noProof/>
+      </w:rPr>
+      <w:fldChar w:fldCharType="end"/>
+    </w:r>
+  </w:p>
+</w:hdr>
+</file>
+
+<file path=word/header3.xml><?xml version="1.0" encoding="utf-8"?>
+<w:hdr xmlns:wpc="http://schemas.microsoft.com/office/word/2010/wordprocessingCanvas" xmlns:mc="http://schemas.openxmlformats.org/markup-compatibility/2006" xmlns:o="urn:schemas-microsoft-com:office:office" xmlns:r="http://schemas.openxmlformats.org/officeDocument/2006/relationships" xmlns:m="http://schemas.openxmlformats.org/officeDocument/2006/math" xmlns:v="urn:schemas-microsoft-com:vml" xmlns:wp14="http://schemas.microsoft.com/office/word/2010/wordprocessingDrawing" xmlns:wp="http://schemas.openxmlformats.org/drawingml/2006/wordprocessingDrawing" xmlns:w10="urn:schemas-microsoft-com:office:word" xmlns:w="http://schemas.openxmlformats.org/wordprocessingml/2006/main" xmlns:w14="http://schemas.microsoft.com/office/word/2010/wordml" xmlns:wpg="http://schemas.microsoft.com/office/word/2010/wordprocessingGroup" xmlns:wpi="http://schemas.microsoft.com/office/word/2010/wordprocessingInk" xmlns:wne="http://schemas.microsoft.com/office/word/2006/wordml" xmlns:wps="http://schemas.microsoft.com/office/word/2010/wordprocessingShape" mc:Ignorable="w14 wp14">
+  <w:p>
+    <w:pPr>
+      <w:pStyle w:val="Header"/>
+    </w:pPr>
   </w:p>
 </w:hdr>
 </file>
@@ -5443,21 +5517,6 @@
 </file>
 
 <file path=customXml/item1.xml><?xml version="1.0" encoding="utf-8"?>
-<p:properties xmlns:p="http://schemas.microsoft.com/office/2006/metadata/properties" xmlns:xsi="http://www.w3.org/2001/XMLSchema-instance">
-  <documentManagement/>
-</p:properties>
-</file>
-
-<file path=customXml/item2.xml><?xml version="1.0" encoding="utf-8"?>
-<?mso-contentType ?>
-<FormTemplates xmlns="http://schemas.microsoft.com/sharepoint/v3/contenttype/forms">
-  <Display>DocumentLibraryForm</Display>
-  <Edit>DocumentLibraryForm</Edit>
-  <New>DocumentLibraryForm</New>
-</FormTemplates>
-</file>
-
-<file path=customXml/item3.xml><?xml version="1.0" encoding="utf-8"?>
 <ct:contentTypeSchema xmlns:ct="http://schemas.microsoft.com/office/2006/metadata/contentType" xmlns:ma="http://schemas.microsoft.com/office/2006/metadata/properties/metaAttributes" ct:_="" ma:_="" ma:contentTypeName="Document" ma:contentTypeID="0x01010084749B521D0538459402BA112F7403F3" ma:contentTypeVersion="0" ma:contentTypeDescription="Create a new document." ma:contentTypeScope="" ma:versionID="868b028a47c4082beb3580cab01cf073">
   <xsd:schema xmlns:xsd="http://www.w3.org/2001/XMLSchema" xmlns:p="http://schemas.microsoft.com/office/2006/metadata/properties" targetNamespace="http://schemas.microsoft.com/office/2006/metadata/properties" ma:root="true" ma:fieldsID="4aeb20c0e3442673af7ee10786458764">
     <xsd:element name="properties">
@@ -5506,27 +5565,26 @@
 </ct:contentTypeSchema>
 </file>
 
+<file path=customXml/item2.xml><?xml version="1.0" encoding="utf-8"?>
+<?mso-contentType ?>
+<FormTemplates xmlns="http://schemas.microsoft.com/sharepoint/v3/contenttype/forms">
+  <Display>DocumentLibraryForm</Display>
+  <Edit>DocumentLibraryForm</Edit>
+  <New>DocumentLibraryForm</New>
+</FormTemplates>
+</file>
+
+<file path=customXml/item3.xml><?xml version="1.0" encoding="utf-8"?>
+<p:properties xmlns:p="http://schemas.microsoft.com/office/2006/metadata/properties" xmlns:xsi="http://www.w3.org/2001/XMLSchema-instance">
+  <documentManagement/>
+</p:properties>
+</file>
+
 <file path=customXml/item4.xml><?xml version="1.0" encoding="utf-8"?>
 <b:Sources xmlns:b="http://schemas.openxmlformats.org/officeDocument/2006/bibliography" xmlns="http://schemas.openxmlformats.org/officeDocument/2006/bibliography" SelectedStyle="\GostTitle.XSL" StyleName="GOST - Title Sort"/>
 </file>
 
 <file path=customXml/itemProps1.xml><?xml version="1.0" encoding="utf-8"?>
-<ds:datastoreItem xmlns:ds="http://schemas.openxmlformats.org/officeDocument/2006/customXml" ds:itemID="{7FAED7A1-3A0E-4E99-81B2-792A550AE8C9}">
-  <ds:schemaRefs>
-    <ds:schemaRef ds:uri="http://schemas.microsoft.com/office/2006/metadata/properties"/>
-  </ds:schemaRefs>
-</ds:datastoreItem>
-</file>
-
-<file path=customXml/itemProps2.xml><?xml version="1.0" encoding="utf-8"?>
-<ds:datastoreItem xmlns:ds="http://schemas.openxmlformats.org/officeDocument/2006/customXml" ds:itemID="{CBDB490A-BB59-48B1-9CB4-20AE826C82AE}">
-  <ds:schemaRefs>
-    <ds:schemaRef ds:uri="http://schemas.microsoft.com/sharepoint/v3/contenttype/forms"/>
-  </ds:schemaRefs>
-</ds:datastoreItem>
-</file>
-
-<file path=customXml/itemProps3.xml><?xml version="1.0" encoding="utf-8"?>
 <ds:datastoreItem xmlns:ds="http://schemas.openxmlformats.org/officeDocument/2006/customXml" ds:itemID="{49F3619E-09EC-46A8-9AE7-8048E65F883E}">
   <ds:schemaRefs>
     <ds:schemaRef ds:uri="http://schemas.microsoft.com/office/2006/metadata/contentType"/>
@@ -5541,8 +5599,24 @@
 </ds:datastoreItem>
 </file>
 
+<file path=customXml/itemProps2.xml><?xml version="1.0" encoding="utf-8"?>
+<ds:datastoreItem xmlns:ds="http://schemas.openxmlformats.org/officeDocument/2006/customXml" ds:itemID="{CBDB490A-BB59-48B1-9CB4-20AE826C82AE}">
+  <ds:schemaRefs>
+    <ds:schemaRef ds:uri="http://schemas.microsoft.com/sharepoint/v3/contenttype/forms"/>
+  </ds:schemaRefs>
+</ds:datastoreItem>
+</file>
+
+<file path=customXml/itemProps3.xml><?xml version="1.0" encoding="utf-8"?>
+<ds:datastoreItem xmlns:ds="http://schemas.openxmlformats.org/officeDocument/2006/customXml" ds:itemID="{7FAED7A1-3A0E-4E99-81B2-792A550AE8C9}">
+  <ds:schemaRefs>
+    <ds:schemaRef ds:uri="http://schemas.microsoft.com/office/2006/metadata/properties"/>
+  </ds:schemaRefs>
+</ds:datastoreItem>
+</file>
+
 <file path=customXml/itemProps4.xml><?xml version="1.0" encoding="utf-8"?>
-<ds:datastoreItem xmlns:ds="http://schemas.openxmlformats.org/officeDocument/2006/customXml" ds:itemID="{18DF3D91-488D-4EE1-81F4-DD34443C7421}">
+<ds:datastoreItem xmlns:ds="http://schemas.openxmlformats.org/officeDocument/2006/customXml" ds:itemID="{B41C8C06-814E-4369-81C4-5ED2FAF2A7F4}">
   <ds:schemaRefs>
     <ds:schemaRef ds:uri="http://schemas.openxmlformats.org/officeDocument/2006/bibliography"/>
   </ds:schemaRefs>

</xml_diff>

<commit_message>
Mentioned EVMS chart use in causal analysis
of Schedule variance.
</commit_message>
<xml_diff>
--- a/Support/Measurement and Analysis/TMPL_MESRPT.docx
+++ b/Support/Measurement and Analysis/TMPL_MESRPT.docx
@@ -9,21 +9,11 @@
       <w:r>
         <w:t xml:space="preserve">&lt;Project Name&gt; </w:t>
       </w:r>
-      <w:r>
-        <w:fldChar w:fldCharType="begin"/>
-      </w:r>
-      <w:r>
-        <w:instrText xml:space="preserve"> TITLE  \* Upper  \* MERGEFORMAT </w:instrText>
-      </w:r>
-      <w:r>
-        <w:fldChar w:fldCharType="separate"/>
-      </w:r>
-      <w:r>
-        <w:t>METRICS REPORT</w:t>
-      </w:r>
-      <w:r>
-        <w:fldChar w:fldCharType="end"/>
-      </w:r>
+      <w:fldSimple w:instr=" TITLE  \* Upper  \* MERGEFORMAT ">
+        <w:r>
+          <w:t>METRICS REPORT</w:t>
+        </w:r>
+      </w:fldSimple>
     </w:p>
     <w:sdt>
       <w:sdtPr>
@@ -1615,8 +1605,11 @@
           <w:ilvl w:val="1"/>
           <w:numId w:val="10"/>
         </w:numPr>
-      </w:pPr>
-      <w:bookmarkStart w:id="6" w:name="_Toc427058989"/>
+        <w:rPr>
+          <w:ins w:id="6" w:author="Jalaj Mathur" w:date="2022-04-21T12:50:00Z"/>
+        </w:rPr>
+      </w:pPr>
+      <w:bookmarkStart w:id="7" w:name="_Toc427058989"/>
       <w:r>
         <w:t xml:space="preserve">Causal </w:t>
       </w:r>
@@ -1631,10 +1624,40 @@
       <w:r>
         <w:t>Phase wise)</w:t>
       </w:r>
-      <w:bookmarkEnd w:id="6"/>
+      <w:bookmarkEnd w:id="7"/>
       <w:r>
         <w:t xml:space="preserve"> </w:t>
       </w:r>
+    </w:p>
+    <w:p>
+      <w:pPr>
+        <w:pPrChange w:id="8" w:author="Jalaj Mathur" w:date="2022-04-21T12:50:00Z">
+          <w:pPr>
+            <w:pStyle w:val="Heading2"/>
+            <w:numPr>
+              <w:ilvl w:val="1"/>
+              <w:numId w:val="10"/>
+            </w:numPr>
+            <w:ind w:left="792" w:hanging="432"/>
+          </w:pPr>
+        </w:pPrChange>
+      </w:pPr>
+      <w:ins w:id="9" w:author="Jalaj Mathur" w:date="2022-04-21T12:50:00Z">
+        <w:r>
+          <w:rPr>
+            <w:rStyle w:val="SubtleEmphasis"/>
+          </w:rPr>
+          <w:t>&lt;</w:t>
+        </w:r>
+        <w:r>
+          <w:rPr>
+            <w:rStyle w:val="SubtleEmphasis"/>
+          </w:rPr>
+          <w:t>Use snapshot of current EVMS chart from gil.einframe.com</w:t>
+        </w:r>
+      </w:ins>
+      <w:bookmarkStart w:id="10" w:name="_GoBack"/>
+      <w:bookmarkEnd w:id="10"/>
     </w:p>
     <w:p/>
     <w:p>
@@ -1645,7 +1668,7 @@
           <w:numId w:val="10"/>
         </w:numPr>
       </w:pPr>
-      <w:bookmarkStart w:id="7" w:name="_Toc427058990"/>
+      <w:bookmarkStart w:id="11" w:name="_Toc427058990"/>
       <w:r>
         <w:t xml:space="preserve">Corrective </w:t>
       </w:r>
@@ -1660,7 +1683,7 @@
       <w:r>
         <w:t>Phase wise)</w:t>
       </w:r>
-      <w:bookmarkEnd w:id="7"/>
+      <w:bookmarkEnd w:id="11"/>
     </w:p>
     <w:p/>
     <w:p/>
@@ -1673,40 +1696,13 @@
           <w:numId w:val="10"/>
         </w:numPr>
         <w:rPr>
-          <w:del w:id="8" w:author="Jalaj Mathur" w:date="2022-04-18T16:50:00Z"/>
+          <w:del w:id="12" w:author="Jalaj Mathur" w:date="2022-04-18T16:50:00Z"/>
         </w:rPr>
       </w:pPr>
-      <w:bookmarkStart w:id="9" w:name="_Toc427058991"/>
-      <w:del w:id="10" w:author="Jalaj Mathur" w:date="2022-04-18T16:50:00Z">
+      <w:bookmarkStart w:id="13" w:name="_Toc427058991"/>
+      <w:del w:id="14" w:author="Jalaj Mathur" w:date="2022-04-18T16:50:00Z">
         <w:r>
           <w:delText>Effort Variance</w:delText>
-        </w:r>
-        <w:bookmarkEnd w:id="9"/>
-      </w:del>
-    </w:p>
-    <w:p>
-      <w:pPr>
-        <w:ind w:left="360"/>
-        <w:rPr>
-          <w:del w:id="11" w:author="Jalaj Mathur" w:date="2022-04-18T16:50:00Z"/>
-        </w:rPr>
-      </w:pPr>
-    </w:p>
-    <w:p>
-      <w:pPr>
-        <w:pStyle w:val="Heading2"/>
-        <w:numPr>
-          <w:ilvl w:val="1"/>
-          <w:numId w:val="10"/>
-        </w:numPr>
-        <w:rPr>
-          <w:del w:id="12" w:author="Jalaj Mathur" w:date="2022-04-18T16:50:00Z"/>
-        </w:rPr>
-      </w:pPr>
-      <w:bookmarkStart w:id="13" w:name="_Toc427058992"/>
-      <w:del w:id="14" w:author="Jalaj Mathur" w:date="2022-04-18T16:50:00Z">
-        <w:r>
-          <w:delText>Effort variance of the RD phase with respect to preliminary estimates</w:delText>
         </w:r>
         <w:bookmarkEnd w:id="13"/>
       </w:del>
@@ -1730,17 +1726,17 @@
           <w:del w:id="16" w:author="Jalaj Mathur" w:date="2022-04-18T16:50:00Z"/>
         </w:rPr>
       </w:pPr>
-      <w:bookmarkStart w:id="17" w:name="_Toc427058993"/>
+      <w:bookmarkStart w:id="17" w:name="_Toc427058992"/>
       <w:del w:id="18" w:author="Jalaj Mathur" w:date="2022-04-18T16:50:00Z">
         <w:r>
-          <w:delText>Graphical Representation</w:delText>
+          <w:delText>Effort variance of the RD phase with respect to preliminary estimates</w:delText>
         </w:r>
         <w:bookmarkEnd w:id="17"/>
       </w:del>
     </w:p>
     <w:p>
       <w:pPr>
-        <w:ind w:left="720"/>
+        <w:ind w:left="360"/>
         <w:rPr>
           <w:del w:id="19" w:author="Jalaj Mathur" w:date="2022-04-18T16:50:00Z"/>
         </w:rPr>
@@ -1757,15 +1753,42 @@
           <w:del w:id="20" w:author="Jalaj Mathur" w:date="2022-04-18T16:50:00Z"/>
         </w:rPr>
       </w:pPr>
-      <w:bookmarkStart w:id="21" w:name="_Toc427058994"/>
+      <w:bookmarkStart w:id="21" w:name="_Toc427058993"/>
       <w:del w:id="22" w:author="Jalaj Mathur" w:date="2022-04-18T16:50:00Z">
+        <w:r>
+          <w:delText>Graphical Representation</w:delText>
+        </w:r>
+        <w:bookmarkEnd w:id="21"/>
+      </w:del>
+    </w:p>
+    <w:p>
+      <w:pPr>
+        <w:ind w:left="720"/>
+        <w:rPr>
+          <w:del w:id="23" w:author="Jalaj Mathur" w:date="2022-04-18T16:50:00Z"/>
+        </w:rPr>
+      </w:pPr>
+    </w:p>
+    <w:p>
+      <w:pPr>
+        <w:pStyle w:val="Heading2"/>
+        <w:numPr>
+          <w:ilvl w:val="1"/>
+          <w:numId w:val="10"/>
+        </w:numPr>
+        <w:rPr>
+          <w:del w:id="24" w:author="Jalaj Mathur" w:date="2022-04-18T16:50:00Z"/>
+        </w:rPr>
+      </w:pPr>
+      <w:bookmarkStart w:id="25" w:name="_Toc427058994"/>
+      <w:del w:id="26" w:author="Jalaj Mathur" w:date="2022-04-18T16:50:00Z">
         <w:r>
           <w:delText>Causal Analysis</w:delText>
         </w:r>
         <w:r>
           <w:delText>(Phase wise)</w:delText>
         </w:r>
-        <w:bookmarkEnd w:id="21"/>
+        <w:bookmarkEnd w:id="25"/>
         <w:r>
           <w:delText xml:space="preserve"> </w:delText>
         </w:r>
@@ -1777,7 +1800,7 @@
     <w:p>
       <w:pPr>
         <w:rPr>
-          <w:del w:id="23" w:author="Jalaj Mathur" w:date="2022-04-18T16:50:00Z"/>
+          <w:del w:id="27" w:author="Jalaj Mathur" w:date="2022-04-18T16:50:00Z"/>
         </w:rPr>
       </w:pPr>
     </w:p>
@@ -1789,8 +1812,8 @@
           <w:numId w:val="10"/>
         </w:numPr>
       </w:pPr>
-      <w:bookmarkStart w:id="24" w:name="_Toc427058995"/>
-      <w:del w:id="25" w:author="Jalaj Mathur" w:date="2022-04-18T16:50:00Z">
+      <w:bookmarkStart w:id="28" w:name="_Toc427058995"/>
+      <w:del w:id="29" w:author="Jalaj Mathur" w:date="2022-04-18T16:50:00Z">
         <w:r>
           <w:delText>Corrective Actions</w:delText>
         </w:r>
@@ -1798,7 +1821,7 @@
           <w:delText>(Phase wise)</w:delText>
         </w:r>
       </w:del>
-      <w:bookmarkEnd w:id="24"/>
+      <w:bookmarkEnd w:id="28"/>
     </w:p>
     <w:p>
       <w:pPr>
@@ -1833,11 +1856,11 @@
           <w:numId w:val="10"/>
         </w:numPr>
       </w:pPr>
-      <w:bookmarkStart w:id="26" w:name="_Toc427058996"/>
+      <w:bookmarkStart w:id="30" w:name="_Toc427058996"/>
       <w:r>
         <w:t>Product Defect Density</w:t>
       </w:r>
-      <w:bookmarkEnd w:id="26"/>
+      <w:bookmarkEnd w:id="30"/>
     </w:p>
     <w:p>
       <w:pPr>
@@ -1875,11 +1898,11 @@
           <w:numId w:val="10"/>
         </w:numPr>
       </w:pPr>
-      <w:bookmarkStart w:id="27" w:name="_Toc427058997"/>
+      <w:bookmarkStart w:id="31" w:name="_Toc427058997"/>
       <w:r>
         <w:t>Corrective Actions</w:t>
       </w:r>
-      <w:bookmarkEnd w:id="27"/>
+      <w:bookmarkEnd w:id="31"/>
     </w:p>
     <w:p/>
     <w:p>
@@ -1890,11 +1913,11 @@
           <w:numId w:val="10"/>
         </w:numPr>
       </w:pPr>
-      <w:bookmarkStart w:id="28" w:name="_Toc427058998"/>
+      <w:bookmarkStart w:id="32" w:name="_Toc427058998"/>
       <w:r>
         <w:t>Root Cause Analysis</w:t>
       </w:r>
-      <w:bookmarkEnd w:id="28"/>
+      <w:bookmarkEnd w:id="32"/>
     </w:p>
     <w:p/>
     <w:p/>
@@ -1906,11 +1929,11 @@
           <w:numId w:val="10"/>
         </w:numPr>
       </w:pPr>
-      <w:bookmarkStart w:id="29" w:name="_Toc427058999"/>
+      <w:bookmarkStart w:id="33" w:name="_Toc427058999"/>
       <w:r>
         <w:t>Project’s Process Defect Density</w:t>
       </w:r>
-      <w:bookmarkEnd w:id="29"/>
+      <w:bookmarkEnd w:id="33"/>
     </w:p>
     <w:p>
       <w:pPr>
@@ -1945,11 +1968,11 @@
           <w:numId w:val="10"/>
         </w:numPr>
       </w:pPr>
-      <w:bookmarkStart w:id="30" w:name="_Toc427059000"/>
+      <w:bookmarkStart w:id="34" w:name="_Toc427059000"/>
       <w:r>
         <w:t>Corrective Actions</w:t>
       </w:r>
-      <w:bookmarkEnd w:id="30"/>
+      <w:bookmarkEnd w:id="34"/>
     </w:p>
     <w:p/>
     <w:p>
@@ -1960,11 +1983,11 @@
           <w:numId w:val="10"/>
         </w:numPr>
       </w:pPr>
-      <w:bookmarkStart w:id="31" w:name="_Toc427059001"/>
+      <w:bookmarkStart w:id="35" w:name="_Toc427059001"/>
       <w:r>
         <w:t>Root Cause Analysis</w:t>
       </w:r>
-      <w:bookmarkEnd w:id="31"/>
+      <w:bookmarkEnd w:id="35"/>
     </w:p>
     <w:p/>
     <w:p/>
@@ -2066,14 +2089,12 @@
     <w:r>
       <w:t xml:space="preserve">     Template version number - </w:t>
     </w:r>
-    <w:ins w:id="32" w:author="Jalaj Mathur" w:date="2022-04-18T17:17:00Z">
+    <w:ins w:id="36" w:author="Jalaj Mathur" w:date="2022-04-18T17:17:00Z">
       <w:r>
         <w:t>3</w:t>
       </w:r>
     </w:ins>
-    <w:bookmarkStart w:id="33" w:name="_GoBack"/>
-    <w:bookmarkEnd w:id="33"/>
-    <w:del w:id="34" w:author="Jalaj Mathur" w:date="2022-04-18T17:17:00Z">
+    <w:del w:id="37" w:author="Jalaj Mathur" w:date="2022-04-18T17:17:00Z">
       <w:r>
         <w:delText>2</w:delText>
       </w:r>
@@ -2138,27 +2159,14 @@
     <w:pPr>
       <w:pStyle w:val="Header"/>
     </w:pPr>
-    <w:r>
-      <w:fldChar w:fldCharType="begin"/>
-    </w:r>
-    <w:r>
-      <w:instrText xml:space="preserve"> FILENAME   \* MERGEFORMAT </w:instrText>
-    </w:r>
-    <w:r>
-      <w:fldChar w:fldCharType="separate"/>
-    </w:r>
-    <w:r>
-      <w:rPr>
-        <w:noProof/>
-      </w:rPr>
-      <w:t>TMPL_MESRPT.docx</w:t>
-    </w:r>
-    <w:r>
-      <w:rPr>
-        <w:noProof/>
-      </w:rPr>
-      <w:fldChar w:fldCharType="end"/>
-    </w:r>
+    <w:fldSimple w:instr=" FILENAME   \* MERGEFORMAT ">
+      <w:r>
+        <w:rPr>
+          <w:noProof/>
+        </w:rPr>
+        <w:t>TMPL_MESRPT.docx</w:t>
+      </w:r>
+    </w:fldSimple>
   </w:p>
 </w:hdr>
 </file>
@@ -5517,6 +5525,21 @@
 </file>
 
 <file path=customXml/item1.xml><?xml version="1.0" encoding="utf-8"?>
+<p:properties xmlns:p="http://schemas.microsoft.com/office/2006/metadata/properties" xmlns:xsi="http://www.w3.org/2001/XMLSchema-instance">
+  <documentManagement/>
+</p:properties>
+</file>
+
+<file path=customXml/item2.xml><?xml version="1.0" encoding="utf-8"?>
+<?mso-contentType ?>
+<FormTemplates xmlns="http://schemas.microsoft.com/sharepoint/v3/contenttype/forms">
+  <Display>DocumentLibraryForm</Display>
+  <Edit>DocumentLibraryForm</Edit>
+  <New>DocumentLibraryForm</New>
+</FormTemplates>
+</file>
+
+<file path=customXml/item3.xml><?xml version="1.0" encoding="utf-8"?>
 <ct:contentTypeSchema xmlns:ct="http://schemas.microsoft.com/office/2006/metadata/contentType" xmlns:ma="http://schemas.microsoft.com/office/2006/metadata/properties/metaAttributes" ct:_="" ma:_="" ma:contentTypeName="Document" ma:contentTypeID="0x01010084749B521D0538459402BA112F7403F3" ma:contentTypeVersion="0" ma:contentTypeDescription="Create a new document." ma:contentTypeScope="" ma:versionID="868b028a47c4082beb3580cab01cf073">
   <xsd:schema xmlns:xsd="http://www.w3.org/2001/XMLSchema" xmlns:p="http://schemas.microsoft.com/office/2006/metadata/properties" targetNamespace="http://schemas.microsoft.com/office/2006/metadata/properties" ma:root="true" ma:fieldsID="4aeb20c0e3442673af7ee10786458764">
     <xsd:element name="properties">
@@ -5565,26 +5588,27 @@
 </ct:contentTypeSchema>
 </file>
 
-<file path=customXml/item2.xml><?xml version="1.0" encoding="utf-8"?>
-<?mso-contentType ?>
-<FormTemplates xmlns="http://schemas.microsoft.com/sharepoint/v3/contenttype/forms">
-  <Display>DocumentLibraryForm</Display>
-  <Edit>DocumentLibraryForm</Edit>
-  <New>DocumentLibraryForm</New>
-</FormTemplates>
-</file>
-
-<file path=customXml/item3.xml><?xml version="1.0" encoding="utf-8"?>
-<p:properties xmlns:p="http://schemas.microsoft.com/office/2006/metadata/properties" xmlns:xsi="http://www.w3.org/2001/XMLSchema-instance">
-  <documentManagement/>
-</p:properties>
-</file>
-
 <file path=customXml/item4.xml><?xml version="1.0" encoding="utf-8"?>
 <b:Sources xmlns:b="http://schemas.openxmlformats.org/officeDocument/2006/bibliography" xmlns="http://schemas.openxmlformats.org/officeDocument/2006/bibliography" SelectedStyle="\GostTitle.XSL" StyleName="GOST - Title Sort"/>
 </file>
 
 <file path=customXml/itemProps1.xml><?xml version="1.0" encoding="utf-8"?>
+<ds:datastoreItem xmlns:ds="http://schemas.openxmlformats.org/officeDocument/2006/customXml" ds:itemID="{7FAED7A1-3A0E-4E99-81B2-792A550AE8C9}">
+  <ds:schemaRefs>
+    <ds:schemaRef ds:uri="http://schemas.microsoft.com/office/2006/metadata/properties"/>
+  </ds:schemaRefs>
+</ds:datastoreItem>
+</file>
+
+<file path=customXml/itemProps2.xml><?xml version="1.0" encoding="utf-8"?>
+<ds:datastoreItem xmlns:ds="http://schemas.openxmlformats.org/officeDocument/2006/customXml" ds:itemID="{CBDB490A-BB59-48B1-9CB4-20AE826C82AE}">
+  <ds:schemaRefs>
+    <ds:schemaRef ds:uri="http://schemas.microsoft.com/sharepoint/v3/contenttype/forms"/>
+  </ds:schemaRefs>
+</ds:datastoreItem>
+</file>
+
+<file path=customXml/itemProps3.xml><?xml version="1.0" encoding="utf-8"?>
 <ds:datastoreItem xmlns:ds="http://schemas.openxmlformats.org/officeDocument/2006/customXml" ds:itemID="{49F3619E-09EC-46A8-9AE7-8048E65F883E}">
   <ds:schemaRefs>
     <ds:schemaRef ds:uri="http://schemas.microsoft.com/office/2006/metadata/contentType"/>
@@ -5599,24 +5623,8 @@
 </ds:datastoreItem>
 </file>
 
-<file path=customXml/itemProps2.xml><?xml version="1.0" encoding="utf-8"?>
-<ds:datastoreItem xmlns:ds="http://schemas.openxmlformats.org/officeDocument/2006/customXml" ds:itemID="{CBDB490A-BB59-48B1-9CB4-20AE826C82AE}">
-  <ds:schemaRefs>
-    <ds:schemaRef ds:uri="http://schemas.microsoft.com/sharepoint/v3/contenttype/forms"/>
-  </ds:schemaRefs>
-</ds:datastoreItem>
-</file>
-
-<file path=customXml/itemProps3.xml><?xml version="1.0" encoding="utf-8"?>
-<ds:datastoreItem xmlns:ds="http://schemas.openxmlformats.org/officeDocument/2006/customXml" ds:itemID="{7FAED7A1-3A0E-4E99-81B2-792A550AE8C9}">
-  <ds:schemaRefs>
-    <ds:schemaRef ds:uri="http://schemas.microsoft.com/office/2006/metadata/properties"/>
-  </ds:schemaRefs>
-</ds:datastoreItem>
-</file>
-
 <file path=customXml/itemProps4.xml><?xml version="1.0" encoding="utf-8"?>
-<ds:datastoreItem xmlns:ds="http://schemas.openxmlformats.org/officeDocument/2006/customXml" ds:itemID="{B41C8C06-814E-4369-81C4-5ED2FAF2A7F4}">
+<ds:datastoreItem xmlns:ds="http://schemas.openxmlformats.org/officeDocument/2006/customXml" ds:itemID="{D49AA441-CCEB-43F5-96DE-9CF789394F66}">
   <ds:schemaRefs>
     <ds:schemaRef ds:uri="http://schemas.openxmlformats.org/officeDocument/2006/bibliography"/>
   </ds:schemaRefs>

</xml_diff>